<commit_message>
fix:updated resume and scroll css added
</commit_message>
<xml_diff>
--- a/public/Jividesh R - Resume.docx
+++ b/public/Jividesh R - Resume.docx
@@ -38,13 +38,7 @@
         <w:rPr>
           <w:color w:val="000000" w:themeColor="text1"/>
         </w:rPr>
-        <w:t xml:space="preserve">                                                              </w:t>
-      </w:r>
-      <w:r>
-        <w:rPr>
-          <w:color w:val="000000" w:themeColor="text1"/>
-        </w:rPr>
-        <w:t xml:space="preserve">|+91 88832 13579 | </w:t>
+        <w:t xml:space="preserve">                                                              |+91 88832 13579 | </w:t>
       </w:r>
       <w:hyperlink r:id="rId5" w:history="1">
         <w:r>
@@ -53,48 +47,44 @@
             <w:color w:val="000000" w:themeColor="text1"/>
             <w:u w:val="none"/>
           </w:rPr>
-          <w:t>jividesh</w:t>
+          <w:t>jividesh7@gmail.com</w:t>
         </w:r>
+      </w:hyperlink>
+      <w:r>
+        <w:rPr>
+          <w:color w:val="000000" w:themeColor="text1"/>
+        </w:rPr>
+        <w:t xml:space="preserve"> </w:t>
+      </w:r>
+      <w:r>
+        <w:rPr>
+          <w:color w:val="000000" w:themeColor="text1"/>
+        </w:rPr>
+        <w:t>|</w:t>
+      </w:r>
+      <w:hyperlink r:id="rId6" w:history="1">
         <w:r>
           <w:rPr>
             <w:rStyle w:val="Hyperlink"/>
             <w:color w:val="000000" w:themeColor="text1"/>
             <w:u w:val="none"/>
           </w:rPr>
-          <w:t>7@gmail.com</w:t>
+          <w:t>Portfolio</w:t>
         </w:r>
       </w:hyperlink>
       <w:r>
         <w:rPr>
           <w:color w:val="000000" w:themeColor="text1"/>
         </w:rPr>
+        <w:t>|</w:t>
+      </w:r>
+      <w:r>
+        <w:rPr>
+          <w:color w:val="000000" w:themeColor="text1"/>
+        </w:rPr>
         <w:t xml:space="preserve"> </w:t>
       </w:r>
-      <w:r>
-        <w:rPr>
-          <w:color w:val="000000" w:themeColor="text1"/>
-        </w:rPr>
-        <w:t>|</w:t>
-      </w:r>
-      <w:r>
-        <w:rPr>
-          <w:color w:val="000000" w:themeColor="text1"/>
-        </w:rPr>
-        <w:t>Portfolio</w:t>
-      </w:r>
-      <w:r>
-        <w:rPr>
-          <w:color w:val="000000" w:themeColor="text1"/>
-        </w:rPr>
-        <w:t>|</w:t>
-      </w:r>
-      <w:r>
-        <w:rPr>
-          <w:color w:val="000000" w:themeColor="text1"/>
-        </w:rPr>
-        <w:t xml:space="preserve"> </w:t>
-      </w:r>
-      <w:hyperlink r:id="rId6" w:history="1">
+      <w:hyperlink r:id="rId7" w:history="1">
         <w:r>
           <w:rPr>
             <w:rStyle w:val="Hyperlink"/>
@@ -110,7 +100,7 @@
         </w:rPr>
         <w:t xml:space="preserve"> | </w:t>
       </w:r>
-      <w:hyperlink r:id="rId7" w:history="1">
+      <w:hyperlink r:id="rId8" w:history="1">
         <w:r>
           <w:rPr>
             <w:rStyle w:val="Hyperlink"/>
@@ -2898,6 +2888,7 @@
       <w:numPr>
         <w:ilvl w:val="1"/>
       </w:numPr>
+      <w:ind w:left="10" w:hanging="10"/>
     </w:pPr>
     <w:rPr>
       <w:rFonts w:eastAsiaTheme="majorEastAsia" w:cstheme="majorBidi"/>

</xml_diff>